<commit_message>
lab2 - updated report
</commit_message>
<xml_diff>
--- a/lab2/SILab2.docx
+++ b/lab2/SILab2.docx
@@ -17,12 +17,12 @@
           <wp:inline distB="114300" distT="114300" distL="114300" distR="114300">
             <wp:extent cx="2862263" cy="2086509"/>
             <wp:effectExtent b="0" l="0" r="0" t="0"/>
-            <wp:docPr id="5" name="image4.png"/>
+            <wp:docPr id="5" name="image2.png"/>
             <a:graphic>
               <a:graphicData uri="http://schemas.openxmlformats.org/drawingml/2006/picture">
                 <pic:pic>
                   <pic:nvPicPr>
-                    <pic:cNvPr id="0" name="image4.png"/>
+                    <pic:cNvPr id="0" name="image2.png"/>
                     <pic:cNvPicPr preferRelativeResize="0"/>
                   </pic:nvPicPr>
                   <pic:blipFill>
@@ -1151,12 +1151,12 @@
           <wp:inline distB="114300" distT="114300" distL="114300" distR="114300">
             <wp:extent cx="3757613" cy="1388683"/>
             <wp:effectExtent b="0" l="0" r="0" t="0"/>
-            <wp:docPr id="2" name="image1.png"/>
+            <wp:docPr id="2" name="image3.png"/>
             <a:graphic>
               <a:graphicData uri="http://schemas.openxmlformats.org/drawingml/2006/picture">
                 <pic:pic>
                   <pic:nvPicPr>
-                    <pic:cNvPr id="0" name="image1.png"/>
+                    <pic:cNvPr id="0" name="image3.png"/>
                     <pic:cNvPicPr preferRelativeResize="0"/>
                   </pic:nvPicPr>
                   <pic:blipFill>
@@ -3528,12 +3528,12 @@
           <wp:inline distB="114300" distT="114300" distL="114300" distR="114300">
             <wp:extent cx="5943600" cy="3263900"/>
             <wp:effectExtent b="0" l="0" r="0" t="0"/>
-            <wp:docPr id="1" name="image5.png"/>
+            <wp:docPr id="1" name="image4.png"/>
             <a:graphic>
               <a:graphicData uri="http://schemas.openxmlformats.org/drawingml/2006/picture">
                 <pic:pic>
                   <pic:nvPicPr>
-                    <pic:cNvPr id="0" name="image5.png"/>
+                    <pic:cNvPr id="0" name="image4.png"/>
                     <pic:cNvPicPr preferRelativeResize="0"/>
                   </pic:nvPicPr>
                   <pic:blipFill>
@@ -3658,12 +3658,12 @@
           <wp:inline distB="114300" distT="114300" distL="114300" distR="114300">
             <wp:extent cx="3071813" cy="518750"/>
             <wp:effectExtent b="0" l="0" r="0" t="0"/>
-            <wp:docPr id="4" name="image2.png"/>
+            <wp:docPr id="4" name="image1.png"/>
             <a:graphic>
               <a:graphicData uri="http://schemas.openxmlformats.org/drawingml/2006/picture">
                 <pic:pic>
                   <pic:nvPicPr>
-                    <pic:cNvPr id="0" name="image2.png"/>
+                    <pic:cNvPr id="0" name="image1.png"/>
                     <pic:cNvPicPr preferRelativeResize="0"/>
                   </pic:nvPicPr>
                   <pic:blipFill>
@@ -3747,12 +3747,12 @@
           <wp:inline distB="114300" distT="114300" distL="114300" distR="114300">
             <wp:extent cx="3729038" cy="1141420"/>
             <wp:effectExtent b="0" l="0" r="0" t="0"/>
-            <wp:docPr id="3" name="image3.png"/>
+            <wp:docPr id="3" name="image5.png"/>
             <a:graphic>
               <a:graphicData uri="http://schemas.openxmlformats.org/drawingml/2006/picture">
                 <pic:pic>
                   <pic:nvPicPr>
-                    <pic:cNvPr id="0" name="image3.png"/>
+                    <pic:cNvPr id="0" name="image5.png"/>
                     <pic:cNvPicPr preferRelativeResize="0"/>
                   </pic:nvPicPr>
                   <pic:blipFill>
@@ -3963,6 +3963,194 @@
       </w:pPr>
       <w:r>
         <w:rPr>
+          <w:sz w:val="24"/>
+          <w:szCs w:val="24"/>
+          <w:rtl w:val="0"/>
+        </w:rPr>
+        <w:t xml:space="preserve">Check the reference [1]</w:t>
+      </w:r>
+      <w:r>
+        <w:rPr>
+          <w:rtl w:val="0"/>
+        </w:rPr>
+      </w:r>
+    </w:p>
+    <w:p>
+      <w:pPr>
+        <w:rPr>
+          <w:rFonts w:ascii="Courier New" w:cs="Courier New" w:eastAsia="Courier New" w:hAnsi="Courier New"/>
+          <w:sz w:val="24"/>
+          <w:szCs w:val="24"/>
+        </w:rPr>
+      </w:pPr>
+      <w:r>
+        <w:rPr>
+          <w:rtl w:val="0"/>
+        </w:rPr>
+      </w:r>
+    </w:p>
+    <w:p>
+      <w:pPr>
+        <w:rPr>
+          <w:b w:val="1"/>
+          <w:sz w:val="28"/>
+          <w:szCs w:val="28"/>
+        </w:rPr>
+      </w:pPr>
+      <w:r>
+        <w:rPr>
+          <w:rtl w:val="0"/>
+        </w:rPr>
+      </w:r>
+    </w:p>
+    <w:p>
+      <w:pPr>
+        <w:rPr>
+          <w:b w:val="1"/>
+          <w:sz w:val="28"/>
+          <w:szCs w:val="28"/>
+        </w:rPr>
+      </w:pPr>
+      <w:r>
+        <w:rPr>
+          <w:rtl w:val="0"/>
+        </w:rPr>
+      </w:r>
+    </w:p>
+    <w:p>
+      <w:pPr>
+        <w:rPr>
+          <w:b w:val="1"/>
+          <w:sz w:val="28"/>
+          <w:szCs w:val="28"/>
+        </w:rPr>
+      </w:pPr>
+      <w:r>
+        <w:rPr>
+          <w:b w:val="1"/>
+          <w:sz w:val="28"/>
+          <w:szCs w:val="28"/>
+          <w:rtl w:val="0"/>
+        </w:rPr>
+        <w:t xml:space="preserve">Conclusion</w:t>
+      </w:r>
+    </w:p>
+    <w:p>
+      <w:pPr>
+        <w:rPr>
+          <w:rFonts w:ascii="Courier New" w:cs="Courier New" w:eastAsia="Courier New" w:hAnsi="Courier New"/>
+          <w:b w:val="1"/>
+          <w:sz w:val="28"/>
+          <w:szCs w:val="28"/>
+        </w:rPr>
+      </w:pPr>
+      <w:r>
+        <w:rPr>
+          <w:sz w:val="24"/>
+          <w:szCs w:val="24"/>
+          <w:rtl w:val="0"/>
+        </w:rPr>
+        <w:t xml:space="preserve">In this lab I’ve learned about </w:t>
+      </w:r>
+      <w:r>
+        <w:rPr>
+          <w:rFonts w:ascii="Courier New" w:cs="Courier New" w:eastAsia="Courier New" w:hAnsi="Courier New"/>
+          <w:sz w:val="24"/>
+          <w:szCs w:val="24"/>
+          <w:rtl w:val="0"/>
+        </w:rPr>
+        <w:t xml:space="preserve">‘ed’ </w:t>
+      </w:r>
+      <w:r>
+        <w:rPr>
+          <w:sz w:val="24"/>
+          <w:szCs w:val="24"/>
+          <w:rtl w:val="0"/>
+        </w:rPr>
+        <w:t xml:space="preserve">and how to run commands from </w:t>
+      </w:r>
+      <w:r>
+        <w:rPr>
+          <w:rFonts w:ascii="Courier New" w:cs="Courier New" w:eastAsia="Courier New" w:hAnsi="Courier New"/>
+          <w:sz w:val="24"/>
+          <w:szCs w:val="24"/>
+          <w:rtl w:val="0"/>
+        </w:rPr>
+        <w:t xml:space="preserve">vim.</w:t>
+      </w:r>
+      <w:r>
+        <w:rPr>
+          <w:rtl w:val="0"/>
+        </w:rPr>
+      </w:r>
+    </w:p>
+    <w:p>
+      <w:pPr>
+        <w:rPr>
+          <w:rFonts w:ascii="Courier New" w:cs="Courier New" w:eastAsia="Courier New" w:hAnsi="Courier New"/>
+          <w:sz w:val="24"/>
+          <w:szCs w:val="24"/>
+        </w:rPr>
+      </w:pPr>
+      <w:r>
+        <w:rPr>
+          <w:rtl w:val="0"/>
+        </w:rPr>
+      </w:r>
+    </w:p>
+    <w:p>
+      <w:pPr>
+        <w:rPr>
+          <w:b w:val="1"/>
+          <w:sz w:val="28"/>
+          <w:szCs w:val="28"/>
+        </w:rPr>
+      </w:pPr>
+      <w:r>
+        <w:br w:type="page"/>
+      </w:r>
+      <w:r>
+        <w:rPr>
+          <w:rtl w:val="0"/>
+        </w:rPr>
+      </w:r>
+    </w:p>
+    <w:p>
+      <w:pPr>
+        <w:rPr>
+          <w:b w:val="1"/>
+          <w:sz w:val="28"/>
+          <w:szCs w:val="28"/>
+        </w:rPr>
+      </w:pPr>
+      <w:r>
+        <w:rPr>
+          <w:b w:val="1"/>
+          <w:sz w:val="28"/>
+          <w:szCs w:val="28"/>
+          <w:rtl w:val="0"/>
+        </w:rPr>
+        <w:t xml:space="preserve">References</w:t>
+      </w:r>
+    </w:p>
+    <w:p>
+      <w:pPr>
+        <w:rPr>
+          <w:b w:val="1"/>
+          <w:sz w:val="28"/>
+          <w:szCs w:val="28"/>
+        </w:rPr>
+      </w:pPr>
+      <w:r>
+        <w:rPr>
+          <w:sz w:val="24"/>
+          <w:szCs w:val="24"/>
+          <w:rtl w:val="0"/>
+        </w:rPr>
+        <w:t xml:space="preserve">[1]:</w:t>
+      </w:r>
+      <w:r>
+        <w:rPr>
           <w:rtl w:val="0"/>
         </w:rPr>
       </w:r>
@@ -13958,80 +14146,6 @@
         <w:rPr>
           <w:rtl w:val="0"/>
         </w:rPr>
-      </w:r>
-    </w:p>
-    <w:p>
-      <w:pPr>
-        <w:rPr>
-          <w:rFonts w:ascii="Courier New" w:cs="Courier New" w:eastAsia="Courier New" w:hAnsi="Courier New"/>
-          <w:sz w:val="24"/>
-          <w:szCs w:val="24"/>
-        </w:rPr>
-      </w:pPr>
-      <w:r>
-        <w:rPr>
-          <w:rtl w:val="0"/>
-        </w:rPr>
-      </w:r>
-    </w:p>
-    <w:p>
-      <w:pPr>
-        <w:rPr>
-          <w:rFonts w:ascii="Courier New" w:cs="Courier New" w:eastAsia="Courier New" w:hAnsi="Courier New"/>
-          <w:sz w:val="24"/>
-          <w:szCs w:val="24"/>
-        </w:rPr>
-      </w:pPr>
-      <w:r>
-        <w:rPr>
-          <w:rFonts w:ascii="Courier New" w:cs="Courier New" w:eastAsia="Courier New" w:hAnsi="Courier New"/>
-          <w:sz w:val="24"/>
-          <w:szCs w:val="24"/>
-          <w:rtl w:val="0"/>
-        </w:rPr>
-        <w:tab/>
-        <w:tab/>
-        <w:tab/>
-        <w:tab/>
-      </w:r>
-    </w:p>
-    <w:p>
-      <w:pPr>
-        <w:rPr>
-          <w:rFonts w:ascii="Courier New" w:cs="Courier New" w:eastAsia="Courier New" w:hAnsi="Courier New"/>
-          <w:sz w:val="24"/>
-          <w:szCs w:val="24"/>
-        </w:rPr>
-      </w:pPr>
-      <w:r>
-        <w:rPr>
-          <w:rFonts w:ascii="Courier New" w:cs="Courier New" w:eastAsia="Courier New" w:hAnsi="Courier New"/>
-          <w:sz w:val="24"/>
-          <w:szCs w:val="24"/>
-          <w:rtl w:val="0"/>
-        </w:rPr>
-        <w:tab/>
-        <w:tab/>
-        <w:tab/>
-      </w:r>
-    </w:p>
-    <w:p>
-      <w:pPr>
-        <w:rPr>
-          <w:rFonts w:ascii="Courier New" w:cs="Courier New" w:eastAsia="Courier New" w:hAnsi="Courier New"/>
-          <w:sz w:val="24"/>
-          <w:szCs w:val="24"/>
-        </w:rPr>
-      </w:pPr>
-      <w:r>
-        <w:rPr>
-          <w:rFonts w:ascii="Courier New" w:cs="Courier New" w:eastAsia="Courier New" w:hAnsi="Courier New"/>
-          <w:sz w:val="24"/>
-          <w:szCs w:val="24"/>
-          <w:rtl w:val="0"/>
-        </w:rPr>
-        <w:tab/>
-        <w:tab/>
       </w:r>
     </w:p>
     <w:p>

</xml_diff>